<commit_message>
update the doc and code
</commit_message>
<xml_diff>
--- a/Doc/python_1_questions_2.docx
+++ b/Doc/python_1_questions_2.docx
@@ -1237,7 +1237,48 @@
         <w:t>的形式传入</w:t>
       </w:r>
     </w:p>
-    <w:p/>
+    <w:p>
+      <w:pPr>
+        <w:rPr>
+          <w:rFonts w:hint="eastAsia"/>
+        </w:rPr>
+      </w:pPr>
+      <w:r>
+        <w:rPr>
+          <w:rFonts w:hint="eastAsia"/>
+        </w:rPr>
+        <w:t>因为P</w:t>
+      </w:r>
+      <w:r>
+        <w:t>ython</w:t>
+      </w:r>
+      <w:r>
+        <w:rPr>
+          <w:rFonts w:hint="eastAsia"/>
+        </w:rPr>
+        <w:t>的参数在赋值时，如果写了参数名，参数的顺序是可以交换位置的，但是有个要求，一旦前面的参数写了名字，那后面的参数都要求写名字</w:t>
+      </w:r>
+    </w:p>
+    <w:p>
+      <w:pPr>
+        <w:rPr>
+          <w:rFonts w:hint="eastAsia"/>
+        </w:rPr>
+      </w:pPr>
+      <w:r>
+        <w:rPr>
+          <w:rFonts w:hint="eastAsia"/>
+        </w:rPr>
+        <w:t>由于不定长参数本身没有名字，所以在多参数的函数中，不定长肯定是排在第一位的</w:t>
+      </w:r>
+    </w:p>
+    <w:p>
+      <w:pPr>
+        <w:rPr>
+          <w:rFonts w:hint="eastAsia"/>
+        </w:rPr>
+      </w:pPr>
+    </w:p>
     <w:p/>
     <w:p>
       <w:pPr>
@@ -1607,11 +1648,6 @@
             <w:tcW w:w="2925" w:type="dxa"/>
           </w:tcPr>
           <w:p>
-            <w:pPr>
-              <w:rPr>
-                <w:rFonts w:hint="eastAsia"/>
-              </w:rPr>
-            </w:pPr>
             <w:r>
               <w:rPr>
                 <w:rFonts w:hint="eastAsia"/>

</xml_diff>